<commit_message>
add export for registered boats
</commit_message>
<xml_diff>
--- a/storage/docx/cert.docx
+++ b/storage/docx/cert.docx
@@ -2,140 +2,179 @@
 <file path=word/document.xml><?xml version="1.0" encoding="utf-8"?>
 <w:document xmlns:wpc="http://schemas.microsoft.com/office/word/2010/wordprocessingCanvas" xmlns:cx="http://schemas.microsoft.com/office/drawing/2014/chartex" xmlns:cx1="http://schemas.microsoft.com/office/drawing/2015/9/8/chartex" xmlns:cx2="http://schemas.microsoft.com/office/drawing/2015/10/21/chartex" xmlns:cx3="http://schemas.microsoft.com/office/drawing/2016/5/9/chartex" xmlns:cx4="http://schemas.microsoft.com/office/drawing/2016/5/10/chartex" xmlns:cx5="http://schemas.microsoft.com/office/drawing/2016/5/11/chartex" xmlns:cx6="http://schemas.microsoft.com/office/drawing/2016/5/12/chartex" xmlns:cx7="http://schemas.microsoft.com/office/drawing/2016/5/13/chartex" xmlns:cx8="http://schemas.microsoft.com/office/drawing/2016/5/14/chartex" xmlns:mc="http://schemas.openxmlformats.org/markup-compatibility/2006" xmlns:aink="http://schemas.microsoft.com/office/drawing/2016/ink" xmlns:am3d="http://schemas.microsoft.com/office/drawing/2017/model3d" xmlns:o="urn:schemas-microsoft-com:office:office" xmlns:r="http://schemas.openxmlformats.org/officeDocument/2006/relationships" xmlns:m="http://schemas.openxmlformats.org/officeDocument/2006/math" xmlns:v="urn:schemas-microsoft-com:vml" xmlns:wp14="http://schemas.microsoft.com/office/word/2010/wordprocessingDrawing" xmlns:wp="http://schemas.openxmlformats.org/drawingml/2006/wordprocessingDrawing" xmlns:w10="urn:schemas-microsoft-com:office:word" xmlns:w="http://schemas.openxmlformats.org/wordprocessingml/2006/main" xmlns:w14="http://schemas.microsoft.com/office/word/2010/wordml" xmlns:w15="http://schemas.microsoft.com/office/word/2012/wordml" xmlns:w16cex="http://schemas.microsoft.com/office/word/2018/wordml/cex" xmlns:w16cid="http://schemas.microsoft.com/office/word/2016/wordml/cid" xmlns:w16="http://schemas.microsoft.com/office/word/2018/wordml" xmlns:w16sdtdh="http://schemas.microsoft.com/office/word/2020/wordml/sdtdatahash" xmlns:w16se="http://schemas.microsoft.com/office/word/2015/wordml/symex" xmlns:wpg="http://schemas.microsoft.com/office/word/2010/wordprocessingGroup" xmlns:wpi="http://schemas.microsoft.com/office/word/2010/wordprocessingInk" xmlns:wne="http://schemas.microsoft.com/office/word/2006/wordml" xmlns:wps="http://schemas.microsoft.com/office/word/2010/wordprocessingShape" mc:Ignorable="w14 w15 w16se w16cid w16 w16cex w16sdtdh wp14">
   <w:body>
-    <w:p>
-      <w:pPr>
-        <w:jc w:val="center"/>
-        <w:rPr>
-          <w:rFonts w:ascii="Arial" w:hAnsi="Arial" w:cs="Arial"/>
-          <w:b/>
-          <w:bCs/>
-          <w:sz w:val="12"/>
-          <w:szCs w:val="12"/>
-        </w:rPr>
-      </w:pPr>
-    </w:p>
-    <w:p>
-      <w:pPr>
-        <w:spacing w:after="0"/>
-        <w:jc w:val="center"/>
-        <w:rPr>
-          <w:rFonts w:ascii="Arial" w:hAnsi="Arial" w:cs="Arial"/>
-          <w:b/>
-          <w:bCs/>
-          <w:sz w:val="24"/>
-          <w:szCs w:val="24"/>
-        </w:rPr>
-      </w:pPr>
-      <w:r>
-        <w:rPr>
-          <w:noProof/>
-        </w:rPr>
-        <w:drawing>
-          <wp:anchor distT="0" distB="0" distL="114300" distR="114300" simplePos="0" relativeHeight="251658240" behindDoc="0" locked="0" layoutInCell="1" allowOverlap="1" wp14:anchorId="63B6B64A" wp14:editId="0484A72E">
-            <wp:simplePos x="2390775" y="914400"/>
-            <wp:positionH relativeFrom="margin">
-              <wp:align>left</wp:align>
-            </wp:positionH>
-            <wp:positionV relativeFrom="margin">
-              <wp:align>top</wp:align>
-            </wp:positionV>
-            <wp:extent cx="971429" cy="971429"/>
-            <wp:effectExtent l="0" t="0" r="635" b="635"/>
-            <wp:wrapNone/>
-            <wp:docPr id="1" name="Picture 1"/>
-            <wp:cNvGraphicFramePr>
-              <a:graphicFrameLocks xmlns:a="http://schemas.openxmlformats.org/drawingml/2006/main" noChangeAspect="1"/>
-            </wp:cNvGraphicFramePr>
-            <a:graphic xmlns:a="http://schemas.openxmlformats.org/drawingml/2006/main">
-              <a:graphicData uri="http://schemas.openxmlformats.org/drawingml/2006/picture">
-                <pic:pic xmlns:pic="http://schemas.openxmlformats.org/drawingml/2006/picture">
-                  <pic:nvPicPr>
-                    <pic:cNvPr id="1" name=""/>
-                    <pic:cNvPicPr/>
-                  </pic:nvPicPr>
-                  <pic:blipFill>
-                    <a:blip r:embed="rId4">
-                      <a:extLst>
-                        <a:ext uri="{28A0092B-C50C-407E-A947-70E740481C1C}">
-                          <a14:useLocalDpi xmlns:a14="http://schemas.microsoft.com/office/drawing/2010/main" val="0"/>
-                        </a:ext>
-                      </a:extLst>
-                    </a:blip>
-                    <a:stretch>
-                      <a:fillRect/>
-                    </a:stretch>
-                  </pic:blipFill>
-                  <pic:spPr>
-                    <a:xfrm>
-                      <a:off x="0" y="0"/>
-                      <a:ext cx="971429" cy="971429"/>
-                    </a:xfrm>
-                    <a:prstGeom prst="rect">
-                      <a:avLst/>
-                    </a:prstGeom>
-                  </pic:spPr>
-                </pic:pic>
-              </a:graphicData>
-            </a:graphic>
-          </wp:anchor>
-        </w:drawing>
-      </w:r>
-      <w:r>
-        <w:rPr>
-          <w:rFonts w:ascii="Arial" w:hAnsi="Arial" w:cs="Arial"/>
-          <w:b/>
-          <w:bCs/>
-          <w:sz w:val="24"/>
-          <w:szCs w:val="24"/>
-        </w:rPr>
-        <w:t>Republic Of the Philippines</w:t>
-      </w:r>
-    </w:p>
-    <w:p>
-      <w:pPr>
-        <w:spacing w:after="0"/>
-        <w:jc w:val="center"/>
-        <w:rPr>
-          <w:rFonts w:ascii="Arial" w:hAnsi="Arial" w:cs="Arial"/>
-          <w:b/>
-          <w:bCs/>
-          <w:sz w:val="24"/>
-          <w:szCs w:val="24"/>
-        </w:rPr>
-      </w:pPr>
-      <w:r>
-        <w:rPr>
-          <w:rFonts w:ascii="Arial" w:hAnsi="Arial" w:cs="Arial"/>
-          <w:b/>
-          <w:bCs/>
-          <w:sz w:val="24"/>
-          <w:szCs w:val="24"/>
-        </w:rPr>
-        <w:t>Province Of Sorsogon</w:t>
-      </w:r>
-    </w:p>
+    <w:p/>
     <w:tbl>
       <w:tblPr>
         <w:tblStyle w:val="TableGrid"/>
-        <w:tblpPr w:leftFromText="180" w:rightFromText="180" w:vertAnchor="page" w:horzAnchor="margin" w:tblpXSpec="center" w:tblpY="2746"/>
-        <w:tblW w:w="4924" w:type="pct"/>
+        <w:tblpPr w:leftFromText="181" w:rightFromText="181" w:vertAnchor="page" w:horzAnchor="margin" w:tblpY="829"/>
+        <w:tblW w:w="5000" w:type="pct"/>
         <w:tblLook w:val="04A0" w:firstRow="1" w:lastRow="0" w:firstColumn="1" w:lastColumn="0" w:noHBand="0" w:noVBand="1"/>
       </w:tblPr>
       <w:tblGrid>
-        <w:gridCol w:w="2658"/>
-        <w:gridCol w:w="886"/>
-        <w:gridCol w:w="1770"/>
-        <w:gridCol w:w="1772"/>
-        <w:gridCol w:w="886"/>
-        <w:gridCol w:w="2654"/>
+        <w:gridCol w:w="2701"/>
+        <w:gridCol w:w="900"/>
+        <w:gridCol w:w="1798"/>
+        <w:gridCol w:w="1800"/>
+        <w:gridCol w:w="900"/>
+        <w:gridCol w:w="2691"/>
       </w:tblGrid>
+      <w:tr>
+        <w:trPr>
+          <w:trHeight w:val="1977"/>
+        </w:trPr>
+        <w:tc>
+          <w:tcPr>
+            <w:tcW w:w="5000" w:type="pct"/>
+            <w:gridSpan w:val="6"/>
+            <w:vAlign w:val="center"/>
+          </w:tcPr>
+          <w:p>
+            <w:pPr>
+              <w:jc w:val="center"/>
+              <w:rPr>
+                <w:rFonts w:ascii="Arial" w:hAnsi="Arial" w:cs="Arial"/>
+                <w:b/>
+                <w:bCs/>
+                <w:sz w:val="24"/>
+                <w:szCs w:val="24"/>
+              </w:rPr>
+            </w:pPr>
+          </w:p>
+          <w:p>
+            <w:pPr>
+              <w:jc w:val="center"/>
+              <w:rPr>
+                <w:rFonts w:ascii="Arial" w:hAnsi="Arial" w:cs="Arial"/>
+                <w:b/>
+                <w:bCs/>
+                <w:sz w:val="24"/>
+                <w:szCs w:val="24"/>
+              </w:rPr>
+            </w:pPr>
+            <w:r>
+              <w:rPr>
+                <w:noProof/>
+              </w:rPr>
+              <w:drawing>
+                <wp:anchor distT="0" distB="0" distL="114300" distR="114300" simplePos="0" relativeHeight="251659264" behindDoc="1" locked="0" layoutInCell="1" allowOverlap="1" wp14:anchorId="3FBBBEA3" wp14:editId="6CD6D1CF">
+                  <wp:simplePos x="2390775" y="914400"/>
+                  <wp:positionH relativeFrom="margin">
+                    <wp:posOffset>273685</wp:posOffset>
+                  </wp:positionH>
+                  <wp:positionV relativeFrom="margin">
+                    <wp:posOffset>10160</wp:posOffset>
+                  </wp:positionV>
+                  <wp:extent cx="970915" cy="970915"/>
+                  <wp:effectExtent l="0" t="0" r="635" b="635"/>
+                  <wp:wrapNone/>
+                  <wp:docPr id="1" name="Picture 1"/>
+                  <wp:cNvGraphicFramePr>
+                    <a:graphicFrameLocks xmlns:a="http://schemas.openxmlformats.org/drawingml/2006/main" noChangeAspect="1"/>
+                  </wp:cNvGraphicFramePr>
+                  <a:graphic xmlns:a="http://schemas.openxmlformats.org/drawingml/2006/main">
+                    <a:graphicData uri="http://schemas.openxmlformats.org/drawingml/2006/picture">
+                      <pic:pic xmlns:pic="http://schemas.openxmlformats.org/drawingml/2006/picture">
+                        <pic:nvPicPr>
+                          <pic:cNvPr id="1" name=""/>
+                          <pic:cNvPicPr/>
+                        </pic:nvPicPr>
+                        <pic:blipFill>
+                          <a:blip r:embed="rId4">
+                            <a:extLst>
+                              <a:ext uri="{28A0092B-C50C-407E-A947-70E740481C1C}">
+                                <a14:useLocalDpi xmlns:a14="http://schemas.microsoft.com/office/drawing/2010/main" val="0"/>
+                              </a:ext>
+                            </a:extLst>
+                          </a:blip>
+                          <a:stretch>
+                            <a:fillRect/>
+                          </a:stretch>
+                        </pic:blipFill>
+                        <pic:spPr>
+                          <a:xfrm>
+                            <a:off x="0" y="0"/>
+                            <a:ext cx="970915" cy="970915"/>
+                          </a:xfrm>
+                          <a:prstGeom prst="rect">
+                            <a:avLst/>
+                          </a:prstGeom>
+                        </pic:spPr>
+                      </pic:pic>
+                    </a:graphicData>
+                  </a:graphic>
+                  <wp14:sizeRelH relativeFrom="margin">
+                    <wp14:pctWidth>0</wp14:pctWidth>
+                  </wp14:sizeRelH>
+                  <wp14:sizeRelV relativeFrom="margin">
+                    <wp14:pctHeight>0</wp14:pctHeight>
+                  </wp14:sizeRelV>
+                </wp:anchor>
+              </w:drawing>
+            </w:r>
+            <w:r>
+              <w:rPr>
+                <w:rFonts w:ascii="Arial" w:hAnsi="Arial" w:cs="Arial"/>
+                <w:b/>
+                <w:bCs/>
+                <w:sz w:val="24"/>
+                <w:szCs w:val="24"/>
+              </w:rPr>
+              <w:t>Republic Of the Philippines</w:t>
+            </w:r>
+          </w:p>
+          <w:p>
+            <w:pPr>
+              <w:jc w:val="center"/>
+              <w:rPr>
+                <w:rFonts w:ascii="Arial" w:hAnsi="Arial" w:cs="Arial"/>
+                <w:b/>
+                <w:bCs/>
+                <w:sz w:val="24"/>
+                <w:szCs w:val="24"/>
+              </w:rPr>
+            </w:pPr>
+            <w:r>
+              <w:rPr>
+                <w:rFonts w:ascii="Arial" w:hAnsi="Arial" w:cs="Arial"/>
+                <w:b/>
+                <w:bCs/>
+                <w:sz w:val="24"/>
+                <w:szCs w:val="24"/>
+              </w:rPr>
+              <w:t>Province Of Sorsogon</w:t>
+            </w:r>
+          </w:p>
+          <w:p>
+            <w:pPr>
+              <w:jc w:val="center"/>
+              <w:rPr>
+                <w:rFonts w:ascii="Arial" w:hAnsi="Arial" w:cs="Arial"/>
+                <w:b/>
+                <w:bCs/>
+                <w:sz w:val="24"/>
+                <w:szCs w:val="24"/>
+              </w:rPr>
+            </w:pPr>
+            <w:r>
+              <w:rPr>
+                <w:rFonts w:ascii="Arial" w:hAnsi="Arial" w:cs="Arial"/>
+                <w:b/>
+                <w:bCs/>
+                <w:sz w:val="24"/>
+                <w:szCs w:val="24"/>
+              </w:rPr>
+              <w:t>Municipality Of Bulan</w:t>
+            </w:r>
+          </w:p>
+        </w:tc>
+      </w:tr>
       <w:tr>
         <w:trPr>
           <w:trHeight w:val="416"/>
         </w:trPr>
         <w:tc>
           <w:tcPr>
-            <w:tcW w:w="2500" w:type="pct"/>
+            <w:tcW w:w="2502" w:type="pct"/>
             <w:gridSpan w:val="3"/>
             <w:vAlign w:val="center"/>
           </w:tcPr>
@@ -153,55 +192,22 @@
                 <w:b/>
                 <w:bCs/>
               </w:rPr>
-              <w:t>CERTIFICATE NUMBER:</w:t>
-            </w:r>
-            <w:r>
-              <w:rPr>
-                <w:rFonts w:ascii="Arial" w:hAnsi="Arial" w:cs="Arial"/>
-                <w:b/>
-                <w:bCs/>
-              </w:rPr>
-              <w:t xml:space="preserve">  </w:t>
-            </w:r>
-            <w:r>
-              <w:rPr>
-                <w:rFonts w:ascii="Arial" w:hAnsi="Arial" w:cs="Arial"/>
-              </w:rPr>
-              <w:t>${</w:t>
-            </w:r>
-            <w:proofErr w:type="spellStart"/>
-            <w:r>
-              <w:rPr>
-                <w:rFonts w:ascii="Arial" w:hAnsi="Arial" w:cs="Arial"/>
-              </w:rPr>
-              <w:t>cert_</w:t>
-            </w:r>
-            <w:proofErr w:type="gramStart"/>
-            <w:r>
-              <w:rPr>
-                <w:rFonts w:ascii="Arial" w:hAnsi="Arial" w:cs="Arial"/>
-              </w:rPr>
-              <w:t>num</w:t>
-            </w:r>
-            <w:proofErr w:type="spellEnd"/>
-            <w:r>
-              <w:rPr>
-                <w:rFonts w:ascii="Arial" w:hAnsi="Arial" w:cs="Arial"/>
-              </w:rPr>
-              <w:t xml:space="preserve"> </w:t>
-            </w:r>
-            <w:r>
-              <w:rPr>
-                <w:rFonts w:ascii="Arial" w:hAnsi="Arial" w:cs="Arial"/>
-              </w:rPr>
-              <w:t>}</w:t>
-            </w:r>
-            <w:proofErr w:type="gramEnd"/>
-          </w:p>
-        </w:tc>
-        <w:tc>
-          <w:tcPr>
-            <w:tcW w:w="2500" w:type="pct"/>
+              <w:t xml:space="preserve">CERTIFICATE NUMBER:  </w:t>
+            </w:r>
+            <w:r>
+              <w:rPr>
+                <w:rFonts w:ascii="Arial" w:hAnsi="Arial" w:cs="Arial"/>
+                <w:b/>
+                <w:bCs/>
+                <w:color w:val="FF0000"/>
+              </w:rPr>
+              <w:t>${cert_num}</w:t>
+            </w:r>
+          </w:p>
+        </w:tc>
+        <w:tc>
+          <w:tcPr>
+            <w:tcW w:w="2498" w:type="pct"/>
             <w:gridSpan w:val="3"/>
             <w:vAlign w:val="center"/>
           </w:tcPr>
@@ -219,35 +225,16 @@
                 <w:b/>
                 <w:bCs/>
               </w:rPr>
-              <w:t>FISH</w:t>
-            </w:r>
-            <w:r>
-              <w:rPr>
-                <w:rFonts w:ascii="Arial" w:hAnsi="Arial" w:cs="Arial"/>
-                <w:b/>
-                <w:bCs/>
-              </w:rPr>
-              <w:t xml:space="preserve">R. REG. NO:  </w:t>
-            </w:r>
-            <w:r>
-              <w:rPr>
-                <w:rFonts w:ascii="Arial" w:hAnsi="Arial" w:cs="Arial"/>
-              </w:rPr>
-              <w:t>${</w:t>
-            </w:r>
-            <w:proofErr w:type="spellStart"/>
-            <w:r>
-              <w:rPr>
-                <w:rFonts w:ascii="Arial" w:hAnsi="Arial" w:cs="Arial"/>
-              </w:rPr>
-              <w:t>reg_no</w:t>
-            </w:r>
-            <w:proofErr w:type="spellEnd"/>
-            <w:r>
-              <w:rPr>
-                <w:rFonts w:ascii="Arial" w:hAnsi="Arial" w:cs="Arial"/>
-              </w:rPr>
-              <w:t>}</w:t>
+              <w:t xml:space="preserve">FISHR. REG. NO:  </w:t>
+            </w:r>
+            <w:r>
+              <w:rPr>
+                <w:rFonts w:ascii="Arial" w:hAnsi="Arial" w:cs="Arial"/>
+                <w:b/>
+                <w:bCs/>
+                <w:color w:val="FF0000"/>
+              </w:rPr>
+              <w:t>${reg_no}</w:t>
             </w:r>
           </w:p>
         </w:tc>
@@ -258,7 +245,7 @@
         </w:trPr>
         <w:tc>
           <w:tcPr>
-            <w:tcW w:w="1250" w:type="pct"/>
+            <w:tcW w:w="1252" w:type="pct"/>
             <w:tcBorders>
               <w:bottom w:val="nil"/>
             </w:tcBorders>
@@ -341,7 +328,7 @@
         </w:tc>
         <w:tc>
           <w:tcPr>
-            <w:tcW w:w="1249" w:type="pct"/>
+            <w:tcW w:w="1247" w:type="pct"/>
             <w:tcBorders>
               <w:bottom w:val="nil"/>
             </w:tcBorders>
@@ -373,7 +360,7 @@
         </w:trPr>
         <w:tc>
           <w:tcPr>
-            <w:tcW w:w="1250" w:type="pct"/>
+            <w:tcW w:w="1252" w:type="pct"/>
             <w:tcBorders>
               <w:top w:val="nil"/>
               <w:bottom w:val="single" w:sz="4" w:space="0" w:color="auto"/>
@@ -385,27 +372,18 @@
               <w:jc w:val="center"/>
               <w:rPr>
                 <w:rFonts w:ascii="Arial" w:hAnsi="Arial" w:cs="Arial"/>
-              </w:rPr>
-            </w:pPr>
-            <w:r>
-              <w:rPr>
-                <w:rFonts w:ascii="Arial" w:hAnsi="Arial" w:cs="Arial"/>
-              </w:rPr>
-              <w:t>${</w:t>
-            </w:r>
-            <w:proofErr w:type="spellStart"/>
-            <w:r>
-              <w:rPr>
-                <w:rFonts w:ascii="Arial" w:hAnsi="Arial" w:cs="Arial"/>
-              </w:rPr>
-              <w:t>vessel_name</w:t>
-            </w:r>
-            <w:proofErr w:type="spellEnd"/>
-            <w:r>
-              <w:rPr>
-                <w:rFonts w:ascii="Arial" w:hAnsi="Arial" w:cs="Arial"/>
-              </w:rPr>
-              <w:t>}</w:t>
+                <w:b/>
+                <w:bCs/>
+              </w:rPr>
+            </w:pPr>
+            <w:r>
+              <w:rPr>
+                <w:rFonts w:ascii="Arial" w:hAnsi="Arial" w:cs="Arial"/>
+                <w:b/>
+                <w:bCs/>
+                <w:color w:val="FF0000"/>
+              </w:rPr>
+              <w:t>${vessel_name}</w:t>
             </w:r>
           </w:p>
         </w:tc>
@@ -424,27 +402,18 @@
               <w:jc w:val="center"/>
               <w:rPr>
                 <w:rFonts w:ascii="Arial" w:hAnsi="Arial" w:cs="Arial"/>
-              </w:rPr>
-            </w:pPr>
-            <w:r>
-              <w:rPr>
-                <w:rFonts w:ascii="Arial" w:hAnsi="Arial" w:cs="Arial"/>
-              </w:rPr>
-              <w:t>${</w:t>
-            </w:r>
-            <w:proofErr w:type="spellStart"/>
-            <w:r>
-              <w:rPr>
-                <w:rFonts w:ascii="Arial" w:hAnsi="Arial" w:cs="Arial"/>
-              </w:rPr>
-              <w:t>boat_type</w:t>
-            </w:r>
-            <w:proofErr w:type="spellEnd"/>
-            <w:r>
-              <w:rPr>
-                <w:rFonts w:ascii="Arial" w:hAnsi="Arial" w:cs="Arial"/>
-              </w:rPr>
-              <w:t>}</w:t>
+                <w:b/>
+                <w:bCs/>
+              </w:rPr>
+            </w:pPr>
+            <w:r>
+              <w:rPr>
+                <w:rFonts w:ascii="Arial" w:hAnsi="Arial" w:cs="Arial"/>
+                <w:b/>
+                <w:bCs/>
+                <w:color w:val="FF0000"/>
+              </w:rPr>
+              <w:t>${boat_type}</w:t>
             </w:r>
           </w:p>
         </w:tc>
@@ -463,33 +432,24 @@
               <w:jc w:val="center"/>
               <w:rPr>
                 <w:rFonts w:ascii="Arial" w:hAnsi="Arial" w:cs="Arial"/>
-              </w:rPr>
-            </w:pPr>
-            <w:r>
-              <w:rPr>
-                <w:rFonts w:ascii="Arial" w:hAnsi="Arial" w:cs="Arial"/>
-              </w:rPr>
-              <w:t>${</w:t>
-            </w:r>
-            <w:proofErr w:type="spellStart"/>
-            <w:r>
-              <w:rPr>
-                <w:rFonts w:ascii="Arial" w:hAnsi="Arial" w:cs="Arial"/>
-              </w:rPr>
-              <w:t>gear_used</w:t>
-            </w:r>
-            <w:proofErr w:type="spellEnd"/>
-            <w:r>
-              <w:rPr>
-                <w:rFonts w:ascii="Arial" w:hAnsi="Arial" w:cs="Arial"/>
-              </w:rPr>
-              <w:t>}</w:t>
-            </w:r>
-          </w:p>
-        </w:tc>
-        <w:tc>
-          <w:tcPr>
-            <w:tcW w:w="1249" w:type="pct"/>
+                <w:b/>
+                <w:bCs/>
+              </w:rPr>
+            </w:pPr>
+            <w:r>
+              <w:rPr>
+                <w:rFonts w:ascii="Arial" w:hAnsi="Arial" w:cs="Arial"/>
+                <w:b/>
+                <w:bCs/>
+                <w:color w:val="FF0000"/>
+              </w:rPr>
+              <w:t>${gear_used}</w:t>
+            </w:r>
+          </w:p>
+        </w:tc>
+        <w:tc>
+          <w:tcPr>
+            <w:tcW w:w="1247" w:type="pct"/>
             <w:tcBorders>
               <w:top w:val="nil"/>
               <w:bottom w:val="single" w:sz="4" w:space="0" w:color="auto"/>
@@ -501,11 +461,16 @@
               <w:jc w:val="center"/>
               <w:rPr>
                 <w:rFonts w:ascii="Arial" w:hAnsi="Arial" w:cs="Arial"/>
-              </w:rPr>
-            </w:pPr>
-            <w:r>
-              <w:rPr>
-                <w:rFonts w:ascii="Arial" w:hAnsi="Arial" w:cs="Arial"/>
+                <w:b/>
+                <w:bCs/>
+              </w:rPr>
+            </w:pPr>
+            <w:r>
+              <w:rPr>
+                <w:rFonts w:ascii="Arial" w:hAnsi="Arial" w:cs="Arial"/>
+                <w:b/>
+                <w:bCs/>
+                <w:color w:val="FF0000"/>
               </w:rPr>
               <w:t>${homeport}</w:t>
             </w:r>
@@ -518,7 +483,7 @@
         </w:trPr>
         <w:tc>
           <w:tcPr>
-            <w:tcW w:w="1250" w:type="pct"/>
+            <w:tcW w:w="1252" w:type="pct"/>
             <w:tcBorders>
               <w:bottom w:val="nil"/>
             </w:tcBorders>
@@ -601,7 +566,7 @@
         </w:tc>
         <w:tc>
           <w:tcPr>
-            <w:tcW w:w="1249" w:type="pct"/>
+            <w:tcW w:w="1247" w:type="pct"/>
             <w:tcBorders>
               <w:bottom w:val="nil"/>
             </w:tcBorders>
@@ -633,38 +598,30 @@
         </w:trPr>
         <w:tc>
           <w:tcPr>
-            <w:tcW w:w="1250" w:type="pct"/>
-            <w:tcBorders>
-              <w:top w:val="nil"/>
-            </w:tcBorders>
-            <w:vAlign w:val="center"/>
-          </w:tcPr>
-          <w:p>
-            <w:pPr>
-              <w:jc w:val="center"/>
-              <w:rPr>
-                <w:rFonts w:ascii="Arial" w:hAnsi="Arial" w:cs="Arial"/>
-              </w:rPr>
-            </w:pPr>
-            <w:r>
-              <w:rPr>
-                <w:rFonts w:ascii="Arial" w:hAnsi="Arial" w:cs="Arial"/>
-              </w:rPr>
-              <w:t>${</w:t>
-            </w:r>
-            <w:proofErr w:type="spellStart"/>
-            <w:r>
-              <w:rPr>
-                <w:rFonts w:ascii="Arial" w:hAnsi="Arial" w:cs="Arial"/>
-              </w:rPr>
-              <w:t>place_built</w:t>
-            </w:r>
-            <w:proofErr w:type="spellEnd"/>
-            <w:r>
-              <w:rPr>
-                <w:rFonts w:ascii="Arial" w:hAnsi="Arial" w:cs="Arial"/>
-              </w:rPr>
-              <w:t>}</w:t>
+            <w:tcW w:w="1252" w:type="pct"/>
+            <w:tcBorders>
+              <w:top w:val="nil"/>
+            </w:tcBorders>
+            <w:vAlign w:val="center"/>
+          </w:tcPr>
+          <w:p>
+            <w:pPr>
+              <w:jc w:val="center"/>
+              <w:rPr>
+                <w:rFonts w:ascii="Arial" w:hAnsi="Arial" w:cs="Arial"/>
+                <w:b/>
+                <w:bCs/>
+                <w:color w:val="FF0000"/>
+              </w:rPr>
+            </w:pPr>
+            <w:r>
+              <w:rPr>
+                <w:rFonts w:ascii="Arial" w:hAnsi="Arial" w:cs="Arial"/>
+                <w:b/>
+                <w:bCs/>
+                <w:color w:val="FF0000"/>
+              </w:rPr>
+              <w:t>${place_built}</w:t>
             </w:r>
           </w:p>
         </w:tc>
@@ -682,27 +639,19 @@
               <w:jc w:val="center"/>
               <w:rPr>
                 <w:rFonts w:ascii="Arial" w:hAnsi="Arial" w:cs="Arial"/>
-              </w:rPr>
-            </w:pPr>
-            <w:r>
-              <w:rPr>
-                <w:rFonts w:ascii="Arial" w:hAnsi="Arial" w:cs="Arial"/>
-              </w:rPr>
-              <w:t>${</w:t>
-            </w:r>
-            <w:proofErr w:type="spellStart"/>
-            <w:r>
-              <w:rPr>
-                <w:rFonts w:ascii="Arial" w:hAnsi="Arial" w:cs="Arial"/>
-              </w:rPr>
-              <w:t>year_built</w:t>
-            </w:r>
-            <w:proofErr w:type="spellEnd"/>
-            <w:r>
-              <w:rPr>
-                <w:rFonts w:ascii="Arial" w:hAnsi="Arial" w:cs="Arial"/>
-              </w:rPr>
-              <w:t>}</w:t>
+                <w:b/>
+                <w:bCs/>
+                <w:color w:val="FF0000"/>
+              </w:rPr>
+            </w:pPr>
+            <w:r>
+              <w:rPr>
+                <w:rFonts w:ascii="Arial" w:hAnsi="Arial" w:cs="Arial"/>
+                <w:b/>
+                <w:bCs/>
+                <w:color w:val="FF0000"/>
+              </w:rPr>
+              <w:t>${year_built}</w:t>
             </w:r>
           </w:p>
         </w:tc>
@@ -720,11 +669,17 @@
               <w:jc w:val="center"/>
               <w:rPr>
                 <w:rFonts w:ascii="Arial" w:hAnsi="Arial" w:cs="Arial"/>
-              </w:rPr>
-            </w:pPr>
-            <w:r>
-              <w:rPr>
-                <w:rFonts w:ascii="Arial" w:hAnsi="Arial" w:cs="Arial"/>
+                <w:b/>
+                <w:bCs/>
+                <w:color w:val="FF0000"/>
+              </w:rPr>
+            </w:pPr>
+            <w:r>
+              <w:rPr>
+                <w:rFonts w:ascii="Arial" w:hAnsi="Arial" w:cs="Arial"/>
+                <w:b/>
+                <w:bCs/>
+                <w:color w:val="FF0000"/>
               </w:rPr>
               <w:t>${color}</w:t>
             </w:r>
@@ -732,38 +687,30 @@
         </w:tc>
         <w:tc>
           <w:tcPr>
-            <w:tcW w:w="1249" w:type="pct"/>
-            <w:tcBorders>
-              <w:top w:val="nil"/>
-            </w:tcBorders>
-            <w:vAlign w:val="center"/>
-          </w:tcPr>
-          <w:p>
-            <w:pPr>
-              <w:jc w:val="center"/>
-              <w:rPr>
-                <w:rFonts w:ascii="Arial" w:hAnsi="Arial" w:cs="Arial"/>
-              </w:rPr>
-            </w:pPr>
-            <w:r>
-              <w:rPr>
-                <w:rFonts w:ascii="Arial" w:hAnsi="Arial" w:cs="Arial"/>
-              </w:rPr>
-              <w:t>${</w:t>
-            </w:r>
-            <w:proofErr w:type="spellStart"/>
-            <w:r>
-              <w:rPr>
-                <w:rFonts w:ascii="Arial" w:hAnsi="Arial" w:cs="Arial"/>
-              </w:rPr>
-              <w:t>material_used</w:t>
-            </w:r>
-            <w:proofErr w:type="spellEnd"/>
-            <w:r>
-              <w:rPr>
-                <w:rFonts w:ascii="Arial" w:hAnsi="Arial" w:cs="Arial"/>
-              </w:rPr>
-              <w:t>}</w:t>
+            <w:tcW w:w="1247" w:type="pct"/>
+            <w:tcBorders>
+              <w:top w:val="nil"/>
+            </w:tcBorders>
+            <w:vAlign w:val="center"/>
+          </w:tcPr>
+          <w:p>
+            <w:pPr>
+              <w:jc w:val="center"/>
+              <w:rPr>
+                <w:rFonts w:ascii="Arial" w:hAnsi="Arial" w:cs="Arial"/>
+                <w:b/>
+                <w:bCs/>
+                <w:color w:val="FF0000"/>
+              </w:rPr>
+            </w:pPr>
+            <w:r>
+              <w:rPr>
+                <w:rFonts w:ascii="Arial" w:hAnsi="Arial" w:cs="Arial"/>
+                <w:b/>
+                <w:bCs/>
+                <w:color w:val="FF0000"/>
+              </w:rPr>
+              <w:t>${material_used}</w:t>
             </w:r>
           </w:p>
         </w:tc>
@@ -796,36 +743,17 @@
                 <w:rFonts w:ascii="Arial" w:hAnsi="Arial" w:cs="Arial"/>
                 <w:b/>
                 <w:bCs/>
+                <w:color w:val="FF0000"/>
                 <w:u w:val="single"/>
               </w:rPr>
-              <w:t>${</w:t>
-            </w:r>
-            <w:proofErr w:type="spellStart"/>
-            <w:r>
-              <w:rPr>
-                <w:rFonts w:ascii="Arial" w:hAnsi="Arial" w:cs="Arial"/>
-                <w:b/>
-                <w:bCs/>
-                <w:u w:val="single"/>
-              </w:rPr>
-              <w:t>owner_name</w:t>
-            </w:r>
-            <w:proofErr w:type="spellEnd"/>
-            <w:r>
-              <w:rPr>
-                <w:rFonts w:ascii="Arial" w:hAnsi="Arial" w:cs="Arial"/>
-                <w:b/>
-                <w:bCs/>
-                <w:u w:val="single"/>
-              </w:rPr>
-              <w:t>}</w:t>
-            </w:r>
-            <w:r>
-              <w:rPr>
-                <w:rFonts w:ascii="Arial" w:hAnsi="Arial" w:cs="Arial"/>
-                <w:b/>
-                <w:bCs/>
-                <w:u w:val="single"/>
+              <w:t>${owner_name}</w:t>
+            </w:r>
+            <w:r>
+              <w:rPr>
+                <w:rFonts w:ascii="Arial" w:hAnsi="Arial" w:cs="Arial"/>
+                <w:b/>
+                <w:bCs/>
+                <w:color w:val="FF0000"/>
               </w:rPr>
               <w:t xml:space="preserve"> </w:t>
             </w:r>
@@ -833,14 +761,29 @@
               <w:rPr>
                 <w:rFonts w:ascii="Arial" w:hAnsi="Arial" w:cs="Arial"/>
               </w:rPr>
-              <w:t>of ${address} is the OWNER/OPERATOR of the herein and described fishing vessel.</w:t>
+              <w:t xml:space="preserve">of </w:t>
+            </w:r>
+            <w:r>
+              <w:rPr>
+                <w:rFonts w:ascii="Arial" w:hAnsi="Arial" w:cs="Arial"/>
+                <w:b/>
+                <w:bCs/>
+                <w:color w:val="FF0000"/>
+              </w:rPr>
+              <w:t>${address}</w:t>
+            </w:r>
+            <w:r>
+              <w:rPr>
+                <w:rFonts w:ascii="Arial" w:hAnsi="Arial" w:cs="Arial"/>
+              </w:rPr>
+              <w:t xml:space="preserve"> is the OWNER/OPERATOR of the herein and described fishing vessel.</w:t>
             </w:r>
           </w:p>
         </w:tc>
       </w:tr>
       <w:tr>
         <w:trPr>
-          <w:trHeight w:val="397"/>
+          <w:trHeight w:val="572"/>
         </w:trPr>
         <w:tc>
           <w:tcPr>
@@ -874,6 +817,34 @@
         </w:trPr>
         <w:tc>
           <w:tcPr>
+            <w:tcW w:w="1669" w:type="pct"/>
+            <w:gridSpan w:val="2"/>
+            <w:tcBorders>
+              <w:bottom w:val="nil"/>
+            </w:tcBorders>
+            <w:vAlign w:val="center"/>
+          </w:tcPr>
+          <w:p>
+            <w:pPr>
+              <w:jc w:val="center"/>
+              <w:rPr>
+                <w:rFonts w:ascii="Arial" w:hAnsi="Arial" w:cs="Arial"/>
+                <w:b/>
+                <w:bCs/>
+              </w:rPr>
+            </w:pPr>
+            <w:r>
+              <w:rPr>
+                <w:rFonts w:ascii="Arial" w:hAnsi="Arial" w:cs="Arial"/>
+                <w:b/>
+                <w:bCs/>
+              </w:rPr>
+              <w:t>REGISTERED LENGTH</w:t>
+            </w:r>
+          </w:p>
+        </w:tc>
+        <w:tc>
+          <w:tcPr>
             <w:tcW w:w="1667" w:type="pct"/>
             <w:gridSpan w:val="2"/>
             <w:tcBorders>
@@ -896,41 +867,13 @@
                 <w:b/>
                 <w:bCs/>
               </w:rPr>
-              <w:t>REGISTERED LENGTH</w:t>
-            </w:r>
-          </w:p>
-        </w:tc>
-        <w:tc>
-          <w:tcPr>
-            <w:tcW w:w="1667" w:type="pct"/>
-            <w:gridSpan w:val="2"/>
-            <w:tcBorders>
-              <w:bottom w:val="nil"/>
-            </w:tcBorders>
-            <w:vAlign w:val="center"/>
-          </w:tcPr>
-          <w:p>
-            <w:pPr>
-              <w:jc w:val="center"/>
-              <w:rPr>
-                <w:rFonts w:ascii="Arial" w:hAnsi="Arial" w:cs="Arial"/>
-                <w:b/>
-                <w:bCs/>
-              </w:rPr>
-            </w:pPr>
-            <w:r>
-              <w:rPr>
-                <w:rFonts w:ascii="Arial" w:hAnsi="Arial" w:cs="Arial"/>
-                <w:b/>
-                <w:bCs/>
-              </w:rPr>
               <w:t>REGISTERED BREADTH</w:t>
             </w:r>
           </w:p>
         </w:tc>
         <w:tc>
           <w:tcPr>
-            <w:tcW w:w="1666" w:type="pct"/>
+            <w:tcW w:w="1664" w:type="pct"/>
             <w:gridSpan w:val="2"/>
             <w:tcBorders>
               <w:bottom w:val="nil"/>
@@ -963,6 +906,37 @@
         </w:trPr>
         <w:tc>
           <w:tcPr>
+            <w:tcW w:w="1669" w:type="pct"/>
+            <w:gridSpan w:val="2"/>
+            <w:tcBorders>
+              <w:top w:val="nil"/>
+              <w:bottom w:val="single" w:sz="4" w:space="0" w:color="auto"/>
+            </w:tcBorders>
+            <w:vAlign w:val="center"/>
+          </w:tcPr>
+          <w:p>
+            <w:pPr>
+              <w:jc w:val="center"/>
+              <w:rPr>
+                <w:rFonts w:ascii="Arial" w:hAnsi="Arial" w:cs="Arial"/>
+                <w:b/>
+                <w:bCs/>
+                <w:color w:val="FF0000"/>
+              </w:rPr>
+            </w:pPr>
+            <w:r>
+              <w:rPr>
+                <w:rFonts w:ascii="Arial" w:hAnsi="Arial" w:cs="Arial"/>
+                <w:b/>
+                <w:bCs/>
+                <w:color w:val="FF0000"/>
+              </w:rPr>
+              <w:t>${reg_length}</w:t>
+            </w:r>
+          </w:p>
+        </w:tc>
+        <w:tc>
+          <w:tcPr>
             <w:tcW w:w="1667" w:type="pct"/>
             <w:gridSpan w:val="2"/>
             <w:tcBorders>
@@ -976,33 +950,25 @@
               <w:jc w:val="center"/>
               <w:rPr>
                 <w:rFonts w:ascii="Arial" w:hAnsi="Arial" w:cs="Arial"/>
-              </w:rPr>
-            </w:pPr>
-            <w:r>
-              <w:rPr>
-                <w:rFonts w:ascii="Arial" w:hAnsi="Arial" w:cs="Arial"/>
-              </w:rPr>
-              <w:t>${</w:t>
-            </w:r>
-            <w:proofErr w:type="spellStart"/>
-            <w:r>
-              <w:rPr>
-                <w:rFonts w:ascii="Arial" w:hAnsi="Arial" w:cs="Arial"/>
-              </w:rPr>
-              <w:t>reg_length</w:t>
-            </w:r>
-            <w:proofErr w:type="spellEnd"/>
-            <w:r>
-              <w:rPr>
-                <w:rFonts w:ascii="Arial" w:hAnsi="Arial" w:cs="Arial"/>
-              </w:rPr>
-              <w:t>}</w:t>
-            </w:r>
-          </w:p>
-        </w:tc>
-        <w:tc>
-          <w:tcPr>
-            <w:tcW w:w="1667" w:type="pct"/>
+                <w:b/>
+                <w:bCs/>
+                <w:color w:val="FF0000"/>
+              </w:rPr>
+            </w:pPr>
+            <w:r>
+              <w:rPr>
+                <w:rFonts w:ascii="Arial" w:hAnsi="Arial" w:cs="Arial"/>
+                <w:b/>
+                <w:bCs/>
+                <w:color w:val="FF0000"/>
+              </w:rPr>
+              <w:t>${reg_breadth}</w:t>
+            </w:r>
+          </w:p>
+        </w:tc>
+        <w:tc>
+          <w:tcPr>
+            <w:tcW w:w="1664" w:type="pct"/>
             <w:gridSpan w:val="2"/>
             <w:tcBorders>
               <w:top w:val="nil"/>
@@ -1015,66 +981,19 @@
               <w:jc w:val="center"/>
               <w:rPr>
                 <w:rFonts w:ascii="Arial" w:hAnsi="Arial" w:cs="Arial"/>
-              </w:rPr>
-            </w:pPr>
-            <w:r>
-              <w:rPr>
-                <w:rFonts w:ascii="Arial" w:hAnsi="Arial" w:cs="Arial"/>
-              </w:rPr>
-              <w:t>${</w:t>
-            </w:r>
-            <w:proofErr w:type="spellStart"/>
-            <w:r>
-              <w:rPr>
-                <w:rFonts w:ascii="Arial" w:hAnsi="Arial" w:cs="Arial"/>
-              </w:rPr>
-              <w:t>reg_breadth</w:t>
-            </w:r>
-            <w:proofErr w:type="spellEnd"/>
-            <w:r>
-              <w:rPr>
-                <w:rFonts w:ascii="Arial" w:hAnsi="Arial" w:cs="Arial"/>
-              </w:rPr>
-              <w:t>}</w:t>
-            </w:r>
-          </w:p>
-        </w:tc>
-        <w:tc>
-          <w:tcPr>
-            <w:tcW w:w="1666" w:type="pct"/>
-            <w:gridSpan w:val="2"/>
-            <w:tcBorders>
-              <w:top w:val="nil"/>
-              <w:bottom w:val="single" w:sz="4" w:space="0" w:color="auto"/>
-            </w:tcBorders>
-            <w:vAlign w:val="center"/>
-          </w:tcPr>
-          <w:p>
-            <w:pPr>
-              <w:jc w:val="center"/>
-              <w:rPr>
-                <w:rFonts w:ascii="Arial" w:hAnsi="Arial" w:cs="Arial"/>
-              </w:rPr>
-            </w:pPr>
-            <w:r>
-              <w:rPr>
-                <w:rFonts w:ascii="Arial" w:hAnsi="Arial" w:cs="Arial"/>
-              </w:rPr>
-              <w:t>${</w:t>
-            </w:r>
-            <w:proofErr w:type="spellStart"/>
-            <w:r>
-              <w:rPr>
-                <w:rFonts w:ascii="Arial" w:hAnsi="Arial" w:cs="Arial"/>
-              </w:rPr>
-              <w:t>reg_depth</w:t>
-            </w:r>
-            <w:proofErr w:type="spellEnd"/>
-            <w:r>
-              <w:rPr>
-                <w:rFonts w:ascii="Arial" w:hAnsi="Arial" w:cs="Arial"/>
-              </w:rPr>
-              <w:t>}</w:t>
+                <w:b/>
+                <w:bCs/>
+                <w:color w:val="FF0000"/>
+              </w:rPr>
+            </w:pPr>
+            <w:r>
+              <w:rPr>
+                <w:rFonts w:ascii="Arial" w:hAnsi="Arial" w:cs="Arial"/>
+                <w:b/>
+                <w:bCs/>
+                <w:color w:val="FF0000"/>
+              </w:rPr>
+              <w:t>${reg_depth}</w:t>
             </w:r>
           </w:p>
         </w:tc>
@@ -1085,6 +1004,34 @@
         </w:trPr>
         <w:tc>
           <w:tcPr>
+            <w:tcW w:w="1669" w:type="pct"/>
+            <w:gridSpan w:val="2"/>
+            <w:tcBorders>
+              <w:bottom w:val="nil"/>
+            </w:tcBorders>
+            <w:vAlign w:val="center"/>
+          </w:tcPr>
+          <w:p>
+            <w:pPr>
+              <w:jc w:val="center"/>
+              <w:rPr>
+                <w:rFonts w:ascii="Arial" w:hAnsi="Arial" w:cs="Arial"/>
+                <w:b/>
+                <w:bCs/>
+              </w:rPr>
+            </w:pPr>
+            <w:r>
+              <w:rPr>
+                <w:rFonts w:ascii="Arial" w:hAnsi="Arial" w:cs="Arial"/>
+                <w:b/>
+                <w:bCs/>
+              </w:rPr>
+              <w:t>TONNAGE LENGTH</w:t>
+            </w:r>
+          </w:p>
+        </w:tc>
+        <w:tc>
+          <w:tcPr>
             <w:tcW w:w="1667" w:type="pct"/>
             <w:gridSpan w:val="2"/>
             <w:tcBorders>
@@ -1107,41 +1054,13 @@
                 <w:b/>
                 <w:bCs/>
               </w:rPr>
-              <w:t>TONNAGE LENGTH</w:t>
-            </w:r>
-          </w:p>
-        </w:tc>
-        <w:tc>
-          <w:tcPr>
-            <w:tcW w:w="1667" w:type="pct"/>
-            <w:gridSpan w:val="2"/>
-            <w:tcBorders>
-              <w:bottom w:val="nil"/>
-            </w:tcBorders>
-            <w:vAlign w:val="center"/>
-          </w:tcPr>
-          <w:p>
-            <w:pPr>
-              <w:jc w:val="center"/>
-              <w:rPr>
-                <w:rFonts w:ascii="Arial" w:hAnsi="Arial" w:cs="Arial"/>
-                <w:b/>
-                <w:bCs/>
-              </w:rPr>
-            </w:pPr>
-            <w:r>
-              <w:rPr>
-                <w:rFonts w:ascii="Arial" w:hAnsi="Arial" w:cs="Arial"/>
-                <w:b/>
-                <w:bCs/>
-              </w:rPr>
               <w:t>TONNAGE BREADTH</w:t>
             </w:r>
           </w:p>
         </w:tc>
         <w:tc>
           <w:tcPr>
-            <w:tcW w:w="1666" w:type="pct"/>
+            <w:tcW w:w="1664" w:type="pct"/>
             <w:gridSpan w:val="2"/>
             <w:tcBorders>
               <w:bottom w:val="nil"/>
@@ -1174,6 +1093,36 @@
         </w:trPr>
         <w:tc>
           <w:tcPr>
+            <w:tcW w:w="1669" w:type="pct"/>
+            <w:gridSpan w:val="2"/>
+            <w:tcBorders>
+              <w:top w:val="nil"/>
+            </w:tcBorders>
+            <w:vAlign w:val="center"/>
+          </w:tcPr>
+          <w:p>
+            <w:pPr>
+              <w:jc w:val="center"/>
+              <w:rPr>
+                <w:rFonts w:ascii="Arial" w:hAnsi="Arial" w:cs="Arial"/>
+                <w:b/>
+                <w:bCs/>
+                <w:color w:val="FF0000"/>
+              </w:rPr>
+            </w:pPr>
+            <w:r>
+              <w:rPr>
+                <w:rFonts w:ascii="Arial" w:hAnsi="Arial" w:cs="Arial"/>
+                <w:b/>
+                <w:bCs/>
+                <w:color w:val="FF0000"/>
+              </w:rPr>
+              <w:t>${ton_length}</w:t>
+            </w:r>
+          </w:p>
+        </w:tc>
+        <w:tc>
+          <w:tcPr>
             <w:tcW w:w="1667" w:type="pct"/>
             <w:gridSpan w:val="2"/>
             <w:tcBorders>
@@ -1186,39 +1135,25 @@
               <w:jc w:val="center"/>
               <w:rPr>
                 <w:rFonts w:ascii="Arial" w:hAnsi="Arial" w:cs="Arial"/>
-              </w:rPr>
-            </w:pPr>
-            <w:r>
-              <w:rPr>
-                <w:rFonts w:ascii="Arial" w:hAnsi="Arial" w:cs="Arial"/>
-              </w:rPr>
-              <w:t>${</w:t>
-            </w:r>
-            <w:proofErr w:type="spellStart"/>
-            <w:r>
-              <w:rPr>
-                <w:rFonts w:ascii="Arial" w:hAnsi="Arial" w:cs="Arial"/>
-              </w:rPr>
-              <w:t>ton</w:t>
-            </w:r>
-            <w:r>
-              <w:rPr>
-                <w:rFonts w:ascii="Arial" w:hAnsi="Arial" w:cs="Arial"/>
-              </w:rPr>
-              <w:t>_length</w:t>
-            </w:r>
-            <w:proofErr w:type="spellEnd"/>
-            <w:r>
-              <w:rPr>
-                <w:rFonts w:ascii="Arial" w:hAnsi="Arial" w:cs="Arial"/>
-              </w:rPr>
-              <w:t>}</w:t>
-            </w:r>
-          </w:p>
-        </w:tc>
-        <w:tc>
-          <w:tcPr>
-            <w:tcW w:w="1667" w:type="pct"/>
+                <w:b/>
+                <w:bCs/>
+                <w:color w:val="FF0000"/>
+              </w:rPr>
+            </w:pPr>
+            <w:r>
+              <w:rPr>
+                <w:rFonts w:ascii="Arial" w:hAnsi="Arial" w:cs="Arial"/>
+                <w:b/>
+                <w:bCs/>
+                <w:color w:val="FF0000"/>
+              </w:rPr>
+              <w:t>${ton_breadth}</w:t>
+            </w:r>
+          </w:p>
+        </w:tc>
+        <w:tc>
+          <w:tcPr>
+            <w:tcW w:w="1664" w:type="pct"/>
             <w:gridSpan w:val="2"/>
             <w:tcBorders>
               <w:top w:val="nil"/>
@@ -1230,77 +1165,19 @@
               <w:jc w:val="center"/>
               <w:rPr>
                 <w:rFonts w:ascii="Arial" w:hAnsi="Arial" w:cs="Arial"/>
-              </w:rPr>
-            </w:pPr>
-            <w:r>
-              <w:rPr>
-                <w:rFonts w:ascii="Arial" w:hAnsi="Arial" w:cs="Arial"/>
-              </w:rPr>
-              <w:t>${</w:t>
-            </w:r>
-            <w:proofErr w:type="spellStart"/>
-            <w:r>
-              <w:rPr>
-                <w:rFonts w:ascii="Arial" w:hAnsi="Arial" w:cs="Arial"/>
-              </w:rPr>
-              <w:t>ton</w:t>
-            </w:r>
-            <w:r>
-              <w:rPr>
-                <w:rFonts w:ascii="Arial" w:hAnsi="Arial" w:cs="Arial"/>
-              </w:rPr>
-              <w:t>_breadth</w:t>
-            </w:r>
-            <w:proofErr w:type="spellEnd"/>
-            <w:r>
-              <w:rPr>
-                <w:rFonts w:ascii="Arial" w:hAnsi="Arial" w:cs="Arial"/>
-              </w:rPr>
-              <w:t>}</w:t>
-            </w:r>
-          </w:p>
-        </w:tc>
-        <w:tc>
-          <w:tcPr>
-            <w:tcW w:w="1666" w:type="pct"/>
-            <w:gridSpan w:val="2"/>
-            <w:tcBorders>
-              <w:top w:val="nil"/>
-            </w:tcBorders>
-            <w:vAlign w:val="center"/>
-          </w:tcPr>
-          <w:p>
-            <w:pPr>
-              <w:jc w:val="center"/>
-              <w:rPr>
-                <w:rFonts w:ascii="Arial" w:hAnsi="Arial" w:cs="Arial"/>
-              </w:rPr>
-            </w:pPr>
-            <w:r>
-              <w:rPr>
-                <w:rFonts w:ascii="Arial" w:hAnsi="Arial" w:cs="Arial"/>
-              </w:rPr>
-              <w:t>${</w:t>
-            </w:r>
-            <w:proofErr w:type="spellStart"/>
-            <w:r>
-              <w:rPr>
-                <w:rFonts w:ascii="Arial" w:hAnsi="Arial" w:cs="Arial"/>
-              </w:rPr>
-              <w:t>ton</w:t>
-            </w:r>
-            <w:r>
-              <w:rPr>
-                <w:rFonts w:ascii="Arial" w:hAnsi="Arial" w:cs="Arial"/>
-              </w:rPr>
-              <w:t>_depth</w:t>
-            </w:r>
-            <w:proofErr w:type="spellEnd"/>
-            <w:r>
-              <w:rPr>
-                <w:rFonts w:ascii="Arial" w:hAnsi="Arial" w:cs="Arial"/>
-              </w:rPr>
-              <w:t>}</w:t>
+                <w:b/>
+                <w:bCs/>
+                <w:color w:val="FF0000"/>
+              </w:rPr>
+            </w:pPr>
+            <w:r>
+              <w:rPr>
+                <w:rFonts w:ascii="Arial" w:hAnsi="Arial" w:cs="Arial"/>
+                <w:b/>
+                <w:bCs/>
+                <w:color w:val="FF0000"/>
+              </w:rPr>
+              <w:t>${ton_depth}</w:t>
             </w:r>
           </w:p>
         </w:tc>
@@ -1311,7 +1188,7 @@
         </w:trPr>
         <w:tc>
           <w:tcPr>
-            <w:tcW w:w="2500" w:type="pct"/>
+            <w:tcW w:w="2502" w:type="pct"/>
             <w:gridSpan w:val="3"/>
             <w:vAlign w:val="center"/>
           </w:tcPr>
@@ -1329,49 +1206,22 @@
                 <w:b/>
                 <w:bCs/>
               </w:rPr>
-              <w:t xml:space="preserve">GROSS </w:t>
-            </w:r>
-            <w:proofErr w:type="gramStart"/>
-            <w:r>
-              <w:rPr>
-                <w:rFonts w:ascii="Arial" w:hAnsi="Arial" w:cs="Arial"/>
-                <w:b/>
-                <w:bCs/>
-              </w:rPr>
-              <w:t>TONNAGE  $</w:t>
-            </w:r>
-            <w:proofErr w:type="gramEnd"/>
-            <w:r>
-              <w:rPr>
-                <w:rFonts w:ascii="Arial" w:hAnsi="Arial" w:cs="Arial"/>
-                <w:b/>
-                <w:bCs/>
-              </w:rPr>
-              <w:t>{</w:t>
-            </w:r>
-            <w:proofErr w:type="spellStart"/>
-            <w:r>
-              <w:rPr>
-                <w:rFonts w:ascii="Arial" w:hAnsi="Arial" w:cs="Arial"/>
-                <w:b/>
-                <w:bCs/>
-              </w:rPr>
-              <w:t>gross_tonnage</w:t>
-            </w:r>
-            <w:proofErr w:type="spellEnd"/>
-            <w:r>
-              <w:rPr>
-                <w:rFonts w:ascii="Arial" w:hAnsi="Arial" w:cs="Arial"/>
-                <w:b/>
-                <w:bCs/>
-              </w:rPr>
-              <w:t>}</w:t>
-            </w:r>
-          </w:p>
-        </w:tc>
-        <w:tc>
-          <w:tcPr>
-            <w:tcW w:w="2500" w:type="pct"/>
+              <w:t xml:space="preserve">GROSS TONNAGE  </w:t>
+            </w:r>
+            <w:r>
+              <w:rPr>
+                <w:rFonts w:ascii="Arial" w:hAnsi="Arial" w:cs="Arial"/>
+                <w:b/>
+                <w:bCs/>
+                <w:color w:val="FF0000"/>
+              </w:rPr>
+              <w:t>${gross_tonnage}</w:t>
+            </w:r>
+          </w:p>
+        </w:tc>
+        <w:tc>
+          <w:tcPr>
+            <w:tcW w:w="2498" w:type="pct"/>
             <w:gridSpan w:val="3"/>
             <w:vAlign w:val="center"/>
           </w:tcPr>
@@ -1389,50 +1239,23 @@
                 <w:b/>
                 <w:bCs/>
               </w:rPr>
-              <w:t xml:space="preserve">NET </w:t>
-            </w:r>
-            <w:proofErr w:type="gramStart"/>
-            <w:r>
-              <w:rPr>
-                <w:rFonts w:ascii="Arial" w:hAnsi="Arial" w:cs="Arial"/>
-                <w:b/>
-                <w:bCs/>
-              </w:rPr>
-              <w:t>TONNAGE  $</w:t>
-            </w:r>
-            <w:proofErr w:type="gramEnd"/>
-            <w:r>
-              <w:rPr>
-                <w:rFonts w:ascii="Arial" w:hAnsi="Arial" w:cs="Arial"/>
-                <w:b/>
-                <w:bCs/>
-              </w:rPr>
-              <w:t>{</w:t>
-            </w:r>
-            <w:proofErr w:type="spellStart"/>
-            <w:r>
-              <w:rPr>
-                <w:rFonts w:ascii="Arial" w:hAnsi="Arial" w:cs="Arial"/>
-                <w:b/>
-                <w:bCs/>
-              </w:rPr>
-              <w:t>net_tonnage</w:t>
-            </w:r>
-            <w:proofErr w:type="spellEnd"/>
-            <w:r>
-              <w:rPr>
-                <w:rFonts w:ascii="Arial" w:hAnsi="Arial" w:cs="Arial"/>
-                <w:b/>
-                <w:bCs/>
-              </w:rPr>
-              <w:t>}</w:t>
+              <w:t xml:space="preserve">NET TONNAGE  </w:t>
+            </w:r>
+            <w:r>
+              <w:rPr>
+                <w:rFonts w:ascii="Arial" w:hAnsi="Arial" w:cs="Arial"/>
+                <w:b/>
+                <w:bCs/>
+                <w:color w:val="FF0000"/>
+              </w:rPr>
+              <w:t>${net_tonnage}</w:t>
             </w:r>
           </w:p>
         </w:tc>
       </w:tr>
       <w:tr>
         <w:trPr>
-          <w:trHeight w:val="397"/>
+          <w:trHeight w:val="465"/>
         </w:trPr>
         <w:tc>
           <w:tcPr>
@@ -1466,6 +1289,34 @@
         </w:trPr>
         <w:tc>
           <w:tcPr>
+            <w:tcW w:w="1669" w:type="pct"/>
+            <w:gridSpan w:val="2"/>
+            <w:tcBorders>
+              <w:bottom w:val="nil"/>
+            </w:tcBorders>
+            <w:vAlign w:val="center"/>
+          </w:tcPr>
+          <w:p>
+            <w:pPr>
+              <w:jc w:val="center"/>
+              <w:rPr>
+                <w:rFonts w:ascii="Arial" w:hAnsi="Arial" w:cs="Arial"/>
+                <w:b/>
+                <w:bCs/>
+              </w:rPr>
+            </w:pPr>
+            <w:r>
+              <w:rPr>
+                <w:rFonts w:ascii="Arial" w:hAnsi="Arial" w:cs="Arial"/>
+                <w:b/>
+                <w:bCs/>
+              </w:rPr>
+              <w:t>ENGINE MAKE</w:t>
+            </w:r>
+          </w:p>
+        </w:tc>
+        <w:tc>
+          <w:tcPr>
             <w:tcW w:w="1667" w:type="pct"/>
             <w:gridSpan w:val="2"/>
             <w:tcBorders>
@@ -1488,41 +1339,13 @@
                 <w:b/>
                 <w:bCs/>
               </w:rPr>
-              <w:t>ENGINE MAKE</w:t>
-            </w:r>
-          </w:p>
-        </w:tc>
-        <w:tc>
-          <w:tcPr>
-            <w:tcW w:w="1667" w:type="pct"/>
-            <w:gridSpan w:val="2"/>
-            <w:tcBorders>
-              <w:bottom w:val="nil"/>
-            </w:tcBorders>
-            <w:vAlign w:val="center"/>
-          </w:tcPr>
-          <w:p>
-            <w:pPr>
-              <w:jc w:val="center"/>
-              <w:rPr>
-                <w:rFonts w:ascii="Arial" w:hAnsi="Arial" w:cs="Arial"/>
-                <w:b/>
-                <w:bCs/>
-              </w:rPr>
-            </w:pPr>
-            <w:r>
-              <w:rPr>
-                <w:rFonts w:ascii="Arial" w:hAnsi="Arial" w:cs="Arial"/>
-                <w:b/>
-                <w:bCs/>
-              </w:rPr>
               <w:t>SERIAL NUMBER</w:t>
             </w:r>
           </w:p>
         </w:tc>
         <w:tc>
           <w:tcPr>
-            <w:tcW w:w="1666" w:type="pct"/>
+            <w:tcW w:w="1664" w:type="pct"/>
             <w:gridSpan w:val="2"/>
             <w:tcBorders>
               <w:bottom w:val="nil"/>
@@ -1555,6 +1378,37 @@
         </w:trPr>
         <w:tc>
           <w:tcPr>
+            <w:tcW w:w="1669" w:type="pct"/>
+            <w:gridSpan w:val="2"/>
+            <w:tcBorders>
+              <w:top w:val="nil"/>
+              <w:bottom w:val="single" w:sz="4" w:space="0" w:color="auto"/>
+            </w:tcBorders>
+            <w:vAlign w:val="center"/>
+          </w:tcPr>
+          <w:p>
+            <w:pPr>
+              <w:jc w:val="center"/>
+              <w:rPr>
+                <w:rFonts w:ascii="Arial" w:hAnsi="Arial" w:cs="Arial"/>
+                <w:b/>
+                <w:bCs/>
+                <w:color w:val="FF0000"/>
+              </w:rPr>
+            </w:pPr>
+            <w:r>
+              <w:rPr>
+                <w:rFonts w:ascii="Arial" w:hAnsi="Arial" w:cs="Arial"/>
+                <w:b/>
+                <w:bCs/>
+                <w:color w:val="FF0000"/>
+              </w:rPr>
+              <w:t>${engine_make}</w:t>
+            </w:r>
+          </w:p>
+        </w:tc>
+        <w:tc>
+          <w:tcPr>
             <w:tcW w:w="1667" w:type="pct"/>
             <w:gridSpan w:val="2"/>
             <w:tcBorders>
@@ -1570,45 +1424,23 @@
                 <w:rFonts w:ascii="Arial" w:hAnsi="Arial" w:cs="Arial"/>
                 <w:b/>
                 <w:bCs/>
-              </w:rPr>
-            </w:pPr>
-            <w:r>
-              <w:rPr>
-                <w:rFonts w:ascii="Arial" w:hAnsi="Arial" w:cs="Arial"/>
-              </w:rPr>
-              <w:t>${</w:t>
-            </w:r>
-            <w:proofErr w:type="spellStart"/>
-            <w:r>
-              <w:rPr>
-                <w:rFonts w:ascii="Arial" w:hAnsi="Arial" w:cs="Arial"/>
-              </w:rPr>
-              <w:t>engine</w:t>
-            </w:r>
-            <w:r>
-              <w:rPr>
-                <w:rFonts w:ascii="Arial" w:hAnsi="Arial" w:cs="Arial"/>
-              </w:rPr>
-              <w:t>_</w:t>
-            </w:r>
-            <w:r>
-              <w:rPr>
-                <w:rFonts w:ascii="Arial" w:hAnsi="Arial" w:cs="Arial"/>
-              </w:rPr>
-              <w:t>make</w:t>
-            </w:r>
-            <w:proofErr w:type="spellEnd"/>
-            <w:r>
-              <w:rPr>
-                <w:rFonts w:ascii="Arial" w:hAnsi="Arial" w:cs="Arial"/>
-              </w:rPr>
-              <w:t>}</w:t>
-            </w:r>
-          </w:p>
-        </w:tc>
-        <w:tc>
-          <w:tcPr>
-            <w:tcW w:w="1667" w:type="pct"/>
+                <w:color w:val="FF0000"/>
+              </w:rPr>
+            </w:pPr>
+            <w:r>
+              <w:rPr>
+                <w:rFonts w:ascii="Arial" w:hAnsi="Arial" w:cs="Arial"/>
+                <w:b/>
+                <w:bCs/>
+                <w:color w:val="FF0000"/>
+              </w:rPr>
+              <w:t>${serial_number}</w:t>
+            </w:r>
+          </w:p>
+        </w:tc>
+        <w:tc>
+          <w:tcPr>
+            <w:tcW w:w="1664" w:type="pct"/>
             <w:gridSpan w:val="2"/>
             <w:tcBorders>
               <w:top w:val="nil"/>
@@ -1623,73 +1455,24 @@
                 <w:rFonts w:ascii="Arial" w:hAnsi="Arial" w:cs="Arial"/>
                 <w:b/>
                 <w:bCs/>
-              </w:rPr>
-            </w:pPr>
-            <w:r>
-              <w:rPr>
-                <w:rFonts w:ascii="Arial" w:hAnsi="Arial" w:cs="Arial"/>
-              </w:rPr>
-              <w:t>${</w:t>
-            </w:r>
-            <w:proofErr w:type="spellStart"/>
-            <w:r>
-              <w:rPr>
-                <w:rFonts w:ascii="Arial" w:hAnsi="Arial" w:cs="Arial"/>
-              </w:rPr>
-              <w:t>serial_number</w:t>
-            </w:r>
-            <w:proofErr w:type="spellEnd"/>
-            <w:r>
-              <w:rPr>
-                <w:rFonts w:ascii="Arial" w:hAnsi="Arial" w:cs="Arial"/>
-              </w:rPr>
-              <w:t>}</w:t>
-            </w:r>
-          </w:p>
-        </w:tc>
-        <w:tc>
-          <w:tcPr>
-            <w:tcW w:w="1666" w:type="pct"/>
-            <w:gridSpan w:val="2"/>
-            <w:tcBorders>
-              <w:top w:val="nil"/>
-              <w:bottom w:val="single" w:sz="4" w:space="0" w:color="auto"/>
-            </w:tcBorders>
-            <w:vAlign w:val="center"/>
-          </w:tcPr>
-          <w:p>
-            <w:pPr>
-              <w:jc w:val="center"/>
-              <w:rPr>
-                <w:rFonts w:ascii="Arial" w:hAnsi="Arial" w:cs="Arial"/>
-                <w:b/>
-                <w:bCs/>
-              </w:rPr>
-            </w:pPr>
-            <w:r>
-              <w:rPr>
-                <w:rFonts w:ascii="Arial" w:hAnsi="Arial" w:cs="Arial"/>
-              </w:rPr>
-              <w:t>${</w:t>
-            </w:r>
-            <w:r>
-              <w:rPr>
-                <w:rFonts w:ascii="Arial" w:hAnsi="Arial" w:cs="Arial"/>
-              </w:rPr>
-              <w:t>horsepower</w:t>
-            </w:r>
-            <w:r>
-              <w:rPr>
-                <w:rFonts w:ascii="Arial" w:hAnsi="Arial" w:cs="Arial"/>
-              </w:rPr>
-              <w:t>}</w:t>
+                <w:color w:val="FF0000"/>
+              </w:rPr>
+            </w:pPr>
+            <w:r>
+              <w:rPr>
+                <w:rFonts w:ascii="Arial" w:hAnsi="Arial" w:cs="Arial"/>
+                <w:b/>
+                <w:bCs/>
+                <w:color w:val="FF0000"/>
+              </w:rPr>
+              <w:t>${horsepower}</w:t>
             </w:r>
           </w:p>
         </w:tc>
       </w:tr>
       <w:tr>
         <w:trPr>
-          <w:trHeight w:val="1007"/>
+          <w:trHeight w:val="1236"/>
         </w:trPr>
         <w:tc>
           <w:tcPr>
@@ -1722,7 +1505,7 @@
         </w:trPr>
         <w:tc>
           <w:tcPr>
-            <w:tcW w:w="2500" w:type="pct"/>
+            <w:tcW w:w="2502" w:type="pct"/>
             <w:gridSpan w:val="3"/>
             <w:tcBorders>
               <w:top w:val="nil"/>
@@ -1754,7 +1537,7 @@
         </w:tc>
         <w:tc>
           <w:tcPr>
-            <w:tcW w:w="2500" w:type="pct"/>
+            <w:tcW w:w="2498" w:type="pct"/>
             <w:gridSpan w:val="3"/>
             <w:tcBorders>
               <w:top w:val="nil"/>
@@ -1791,7 +1574,7 @@
         </w:trPr>
         <w:tc>
           <w:tcPr>
-            <w:tcW w:w="2500" w:type="pct"/>
+            <w:tcW w:w="2502" w:type="pct"/>
             <w:gridSpan w:val="3"/>
             <w:tcBorders>
               <w:top w:val="nil"/>
@@ -1817,7 +1600,7 @@
         </w:tc>
         <w:tc>
           <w:tcPr>
-            <w:tcW w:w="2500" w:type="pct"/>
+            <w:tcW w:w="2498" w:type="pct"/>
             <w:gridSpan w:val="3"/>
             <w:tcBorders>
               <w:top w:val="nil"/>
@@ -1839,6 +1622,51 @@
               </w:rPr>
               <w:t>Municipal Mayor</w:t>
             </w:r>
+          </w:p>
+        </w:tc>
+      </w:tr>
+      <w:tr>
+        <w:trPr>
+          <w:trHeight w:val="519"/>
+        </w:trPr>
+        <w:tc>
+          <w:tcPr>
+            <w:tcW w:w="2502" w:type="pct"/>
+            <w:gridSpan w:val="3"/>
+            <w:tcBorders>
+              <w:top w:val="nil"/>
+              <w:bottom w:val="nil"/>
+              <w:right w:val="nil"/>
+            </w:tcBorders>
+            <w:vAlign w:val="center"/>
+          </w:tcPr>
+          <w:p>
+            <w:pPr>
+              <w:jc w:val="center"/>
+              <w:rPr>
+                <w:rFonts w:ascii="Arial" w:hAnsi="Arial" w:cs="Arial"/>
+              </w:rPr>
+            </w:pPr>
+          </w:p>
+        </w:tc>
+        <w:tc>
+          <w:tcPr>
+            <w:tcW w:w="2498" w:type="pct"/>
+            <w:gridSpan w:val="3"/>
+            <w:tcBorders>
+              <w:top w:val="nil"/>
+              <w:left w:val="nil"/>
+              <w:bottom w:val="nil"/>
+            </w:tcBorders>
+            <w:vAlign w:val="center"/>
+          </w:tcPr>
+          <w:p>
+            <w:pPr>
+              <w:jc w:val="center"/>
+              <w:rPr>
+                <w:rFonts w:ascii="Arial" w:hAnsi="Arial" w:cs="Arial"/>
+              </w:rPr>
+            </w:pPr>
           </w:p>
         </w:tc>
       </w:tr>
@@ -1848,7 +1676,7 @@
         </w:trPr>
         <w:tc>
           <w:tcPr>
-            <w:tcW w:w="2500" w:type="pct"/>
+            <w:tcW w:w="2502" w:type="pct"/>
             <w:gridSpan w:val="3"/>
             <w:tcBorders>
               <w:top w:val="nil"/>
@@ -1859,16 +1687,22 @@
           </w:tcPr>
           <w:p>
             <w:pPr>
-              <w:jc w:val="center"/>
-              <w:rPr>
-                <w:rFonts w:ascii="Arial" w:hAnsi="Arial" w:cs="Arial"/>
-              </w:rPr>
-            </w:pPr>
-          </w:p>
-        </w:tc>
-        <w:tc>
-          <w:tcPr>
-            <w:tcW w:w="2500" w:type="pct"/>
+              <w:jc w:val="right"/>
+              <w:rPr>
+                <w:rFonts w:ascii="Arial" w:hAnsi="Arial" w:cs="Arial"/>
+              </w:rPr>
+            </w:pPr>
+            <w:r>
+              <w:rPr>
+                <w:rFonts w:ascii="Arial" w:hAnsi="Arial" w:cs="Arial"/>
+              </w:rPr>
+              <w:t xml:space="preserve">Paid under O.R. No.: </w:t>
+            </w:r>
+          </w:p>
+        </w:tc>
+        <w:tc>
+          <w:tcPr>
+            <w:tcW w:w="2498" w:type="pct"/>
             <w:gridSpan w:val="3"/>
             <w:tcBorders>
               <w:top w:val="nil"/>
@@ -1879,21 +1713,32 @@
           </w:tcPr>
           <w:p>
             <w:pPr>
-              <w:jc w:val="center"/>
-              <w:rPr>
-                <w:rFonts w:ascii="Arial" w:hAnsi="Arial" w:cs="Arial"/>
-              </w:rPr>
-            </w:pPr>
+              <w:rPr>
+                <w:rFonts w:ascii="Arial" w:hAnsi="Arial" w:cs="Arial"/>
+                <w:b/>
+                <w:bCs/>
+                <w:color w:val="FF0000"/>
+              </w:rPr>
+            </w:pPr>
+            <w:r>
+              <w:rPr>
+                <w:rFonts w:ascii="Arial" w:hAnsi="Arial" w:cs="Arial"/>
+                <w:b/>
+                <w:bCs/>
+                <w:color w:val="FF0000"/>
+              </w:rPr>
+              <w:t>${or_no}</w:t>
+            </w:r>
           </w:p>
         </w:tc>
       </w:tr>
       <w:tr>
         <w:trPr>
-          <w:trHeight w:val="290"/>
+          <w:trHeight w:val="283"/>
         </w:trPr>
         <w:tc>
           <w:tcPr>
-            <w:tcW w:w="2500" w:type="pct"/>
+            <w:tcW w:w="2502" w:type="pct"/>
             <w:gridSpan w:val="3"/>
             <w:tcBorders>
               <w:top w:val="nil"/>
@@ -1913,13 +1758,13 @@
               <w:rPr>
                 <w:rFonts w:ascii="Arial" w:hAnsi="Arial" w:cs="Arial"/>
               </w:rPr>
-              <w:t xml:space="preserve">Paid under O.R. No.: </w:t>
-            </w:r>
-          </w:p>
-        </w:tc>
-        <w:tc>
-          <w:tcPr>
-            <w:tcW w:w="2500" w:type="pct"/>
+              <w:t>Date:</w:t>
+            </w:r>
+          </w:p>
+        </w:tc>
+        <w:tc>
+          <w:tcPr>
+            <w:tcW w:w="2498" w:type="pct"/>
             <w:gridSpan w:val="3"/>
             <w:tcBorders>
               <w:top w:val="nil"/>
@@ -1932,42 +1777,34 @@
             <w:pPr>
               <w:rPr>
                 <w:rFonts w:ascii="Arial" w:hAnsi="Arial" w:cs="Arial"/>
-              </w:rPr>
-            </w:pPr>
-            <w:r>
-              <w:rPr>
-                <w:rFonts w:ascii="Arial" w:hAnsi="Arial" w:cs="Arial"/>
-              </w:rPr>
-              <w:t>${</w:t>
-            </w:r>
-            <w:proofErr w:type="spellStart"/>
-            <w:r>
-              <w:rPr>
-                <w:rFonts w:ascii="Arial" w:hAnsi="Arial" w:cs="Arial"/>
-              </w:rPr>
-              <w:t>or_no</w:t>
-            </w:r>
-            <w:proofErr w:type="spellEnd"/>
-            <w:r>
-              <w:rPr>
-                <w:rFonts w:ascii="Arial" w:hAnsi="Arial" w:cs="Arial"/>
-              </w:rPr>
-              <w:t>}</w:t>
+                <w:b/>
+                <w:bCs/>
+                <w:color w:val="FF0000"/>
+              </w:rPr>
+            </w:pPr>
+            <w:r>
+              <w:rPr>
+                <w:rFonts w:ascii="Arial" w:hAnsi="Arial" w:cs="Arial"/>
+                <w:b/>
+                <w:bCs/>
+                <w:color w:val="FF0000"/>
+              </w:rPr>
+              <w:t>${date}</w:t>
             </w:r>
           </w:p>
         </w:tc>
       </w:tr>
       <w:tr>
         <w:trPr>
-          <w:trHeight w:val="290"/>
+          <w:trHeight w:val="283"/>
         </w:trPr>
         <w:tc>
           <w:tcPr>
-            <w:tcW w:w="2500" w:type="pct"/>
+            <w:tcW w:w="2502" w:type="pct"/>
             <w:gridSpan w:val="3"/>
             <w:tcBorders>
               <w:top w:val="nil"/>
-              <w:bottom w:val="nil"/>
+              <w:bottom w:val="single" w:sz="4" w:space="0" w:color="auto"/>
               <w:right w:val="nil"/>
             </w:tcBorders>
             <w:vAlign w:val="center"/>
@@ -1983,145 +1820,39 @@
               <w:rPr>
                 <w:rFonts w:ascii="Arial" w:hAnsi="Arial" w:cs="Arial"/>
               </w:rPr>
-              <w:t>Date:</w:t>
-            </w:r>
-          </w:p>
-        </w:tc>
-        <w:tc>
-          <w:tcPr>
-            <w:tcW w:w="2500" w:type="pct"/>
+              <w:t>Valid Until:</w:t>
+            </w:r>
+          </w:p>
+        </w:tc>
+        <w:tc>
+          <w:tcPr>
+            <w:tcW w:w="2498" w:type="pct"/>
             <w:gridSpan w:val="3"/>
             <w:tcBorders>
               <w:top w:val="nil"/>
               <w:left w:val="nil"/>
-              <w:bottom w:val="nil"/>
-            </w:tcBorders>
-            <w:vAlign w:val="center"/>
-          </w:tcPr>
-          <w:p>
-            <w:pPr>
-              <w:rPr>
-                <w:rFonts w:ascii="Arial" w:hAnsi="Arial" w:cs="Arial"/>
-              </w:rPr>
-            </w:pPr>
-            <w:r>
-              <w:rPr>
-                <w:rFonts w:ascii="Arial" w:hAnsi="Arial" w:cs="Arial"/>
-              </w:rPr>
-              <w:t>${date}</w:t>
-            </w:r>
-          </w:p>
-        </w:tc>
-      </w:tr>
-      <w:tr>
-        <w:trPr>
-          <w:trHeight w:val="290"/>
-        </w:trPr>
-        <w:tc>
-          <w:tcPr>
-            <w:tcW w:w="2500" w:type="pct"/>
-            <w:gridSpan w:val="3"/>
-            <w:tcBorders>
-              <w:top w:val="nil"/>
-              <w:bottom w:val="nil"/>
-              <w:right w:val="nil"/>
-            </w:tcBorders>
-            <w:vAlign w:val="center"/>
-          </w:tcPr>
-          <w:p>
-            <w:pPr>
-              <w:jc w:val="right"/>
-              <w:rPr>
-                <w:rFonts w:ascii="Arial" w:hAnsi="Arial" w:cs="Arial"/>
-              </w:rPr>
-            </w:pPr>
-            <w:r>
-              <w:rPr>
-                <w:rFonts w:ascii="Arial" w:hAnsi="Arial" w:cs="Arial"/>
-              </w:rPr>
-              <w:t>Valid Until:</w:t>
-            </w:r>
-          </w:p>
-        </w:tc>
-        <w:tc>
-          <w:tcPr>
-            <w:tcW w:w="2500" w:type="pct"/>
-            <w:gridSpan w:val="3"/>
-            <w:tcBorders>
-              <w:top w:val="nil"/>
-              <w:left w:val="nil"/>
-              <w:bottom w:val="nil"/>
-            </w:tcBorders>
-            <w:vAlign w:val="center"/>
-          </w:tcPr>
-          <w:p>
-            <w:pPr>
-              <w:rPr>
-                <w:rFonts w:ascii="Arial" w:hAnsi="Arial" w:cs="Arial"/>
-              </w:rPr>
-            </w:pPr>
-            <w:r>
-              <w:rPr>
-                <w:rFonts w:ascii="Arial" w:hAnsi="Arial" w:cs="Arial"/>
-              </w:rPr>
-              <w:t>${</w:t>
-            </w:r>
-            <w:proofErr w:type="spellStart"/>
-            <w:r>
-              <w:rPr>
-                <w:rFonts w:ascii="Arial" w:hAnsi="Arial" w:cs="Arial"/>
-              </w:rPr>
-              <w:t>valid_until</w:t>
-            </w:r>
-            <w:proofErr w:type="spellEnd"/>
-            <w:r>
-              <w:rPr>
-                <w:rFonts w:ascii="Arial" w:hAnsi="Arial" w:cs="Arial"/>
-              </w:rPr>
-              <w:t>}</w:t>
-            </w:r>
-          </w:p>
-        </w:tc>
-      </w:tr>
-      <w:tr>
-        <w:trPr>
-          <w:trHeight w:val="290"/>
-        </w:trPr>
-        <w:tc>
-          <w:tcPr>
-            <w:tcW w:w="2500" w:type="pct"/>
-            <w:gridSpan w:val="3"/>
-            <w:tcBorders>
-              <w:top w:val="nil"/>
-              <w:right w:val="nil"/>
-            </w:tcBorders>
-            <w:vAlign w:val="center"/>
-          </w:tcPr>
-          <w:p>
-            <w:pPr>
-              <w:jc w:val="right"/>
-              <w:rPr>
-                <w:rFonts w:ascii="Arial" w:hAnsi="Arial" w:cs="Arial"/>
-              </w:rPr>
-            </w:pPr>
-          </w:p>
-        </w:tc>
-        <w:tc>
-          <w:tcPr>
-            <w:tcW w:w="2500" w:type="pct"/>
-            <w:gridSpan w:val="3"/>
-            <w:tcBorders>
-              <w:top w:val="nil"/>
-              <w:left w:val="nil"/>
-            </w:tcBorders>
-            <w:vAlign w:val="center"/>
-          </w:tcPr>
-          <w:p>
-            <w:pPr>
-              <w:rPr>
-                <w:rFonts w:ascii="Arial" w:hAnsi="Arial" w:cs="Arial"/>
-              </w:rPr>
-            </w:pPr>
+              <w:bottom w:val="single" w:sz="4" w:space="0" w:color="auto"/>
+            </w:tcBorders>
+            <w:vAlign w:val="center"/>
+          </w:tcPr>
+          <w:p>
+            <w:pPr>
+              <w:rPr>
+                <w:rFonts w:ascii="Arial" w:hAnsi="Arial" w:cs="Arial"/>
+                <w:b/>
+                <w:bCs/>
+                <w:color w:val="FF0000"/>
+              </w:rPr>
+            </w:pPr>
+            <w:r>
+              <w:rPr>
+                <w:rFonts w:ascii="Arial" w:hAnsi="Arial" w:cs="Arial"/>
+                <w:b/>
+                <w:bCs/>
+                <w:color w:val="FF0000"/>
+              </w:rPr>
+              <w:t>${valid_until}</w:t>
+            </w:r>
           </w:p>
         </w:tc>
       </w:tr>
@@ -2129,66 +1860,6 @@
     <w:p>
       <w:pPr>
         <w:spacing w:after="0"/>
-        <w:jc w:val="center"/>
-        <w:rPr>
-          <w:rFonts w:ascii="Arial" w:hAnsi="Arial" w:cs="Arial"/>
-          <w:b/>
-          <w:bCs/>
-          <w:sz w:val="24"/>
-          <w:szCs w:val="24"/>
-        </w:rPr>
-      </w:pPr>
-      <w:r>
-        <w:rPr>
-          <w:rFonts w:ascii="Arial" w:hAnsi="Arial" w:cs="Arial"/>
-          <w:b/>
-          <w:bCs/>
-          <w:sz w:val="24"/>
-          <w:szCs w:val="24"/>
-        </w:rPr>
-        <w:t xml:space="preserve"> </w:t>
-      </w:r>
-      <w:r>
-        <w:rPr>
-          <w:rFonts w:ascii="Arial" w:hAnsi="Arial" w:cs="Arial"/>
-          <w:b/>
-          <w:bCs/>
-          <w:sz w:val="24"/>
-          <w:szCs w:val="24"/>
-        </w:rPr>
-        <w:t>Municipality Of Bulan</w:t>
-      </w:r>
-    </w:p>
-    <w:p>
-      <w:pPr>
-        <w:spacing w:after="0"/>
-        <w:jc w:val="center"/>
-        <w:rPr>
-          <w:rFonts w:ascii="Arial" w:hAnsi="Arial" w:cs="Arial"/>
-          <w:b/>
-          <w:bCs/>
-          <w:sz w:val="24"/>
-          <w:szCs w:val="24"/>
-        </w:rPr>
-      </w:pPr>
-    </w:p>
-    <w:p>
-      <w:pPr>
-        <w:spacing w:after="0"/>
-        <w:jc w:val="center"/>
-        <w:rPr>
-          <w:rFonts w:ascii="Arial" w:hAnsi="Arial" w:cs="Arial"/>
-          <w:b/>
-          <w:bCs/>
-          <w:sz w:val="24"/>
-          <w:szCs w:val="24"/>
-        </w:rPr>
-      </w:pPr>
-    </w:p>
-    <w:p>
-      <w:pPr>
-        <w:spacing w:after="0"/>
-        <w:jc w:val="center"/>
         <w:rPr>
           <w:rFonts w:ascii="Arial" w:hAnsi="Arial" w:cs="Arial"/>
           <w:b/>

</xml_diff>